<commit_message>
Fixed the Create Order Method
</commit_message>
<xml_diff>
--- a/Design/1 - Login Design.docx
+++ b/Design/1 - Login Design.docx
@@ -35,14 +35,9 @@
     </w:p>
     <w:p>
       <w:pPr>
-        <w:autoSpaceDE w:val="0"/>
-        <w:autoSpaceDN w:val="0"/>
-        <w:adjustRightInd w:val="0"/>
-        <w:spacing w:after="0" w:line="240" w:lineRule="auto"/>
-        <w:rPr>
-          <w:rFonts w:cs="Arial"/>
-          <w:bCs/>
-          <w:color w:val="000000"/>
+        <w:spacing w:after="0" w:line="240" w:lineRule="auto"/>
+        <w:rPr>
+          <w:bCs/>
           <w:sz w:val="23"/>
           <w:szCs w:val="23"/>
         </w:rPr>
@@ -54,64 +49,6 @@
           <w:szCs w:val="23"/>
         </w:rPr>
         <w:t>Main Menu</w:t>
-      </w:r>
-      <w:r>
-        <w:rPr>
-          <w:bCs/>
-          <w:sz w:val="23"/>
-          <w:szCs w:val="23"/>
-        </w:rPr>
-        <w:tab/>
-      </w:r>
-      <w:r>
-        <w:rPr>
-          <w:bCs/>
-          <w:sz w:val="23"/>
-          <w:szCs w:val="23"/>
-        </w:rPr>
-        <w:tab/>
-      </w:r>
-      <w:r>
-        <w:rPr>
-          <w:bCs/>
-          <w:sz w:val="23"/>
-          <w:szCs w:val="23"/>
-        </w:rPr>
-        <w:tab/>
-      </w:r>
-      <w:r>
-        <w:rPr>
-          <w:bCs/>
-          <w:sz w:val="23"/>
-          <w:szCs w:val="23"/>
-        </w:rPr>
-        <w:tab/>
-      </w:r>
-      <w:r>
-        <w:rPr>
-          <w:bCs/>
-          <w:sz w:val="23"/>
-          <w:szCs w:val="23"/>
-        </w:rPr>
-        <w:tab/>
-      </w:r>
-      <w:r>
-        <w:rPr>
-          <w:bCs/>
-          <w:sz w:val="23"/>
-          <w:szCs w:val="23"/>
-        </w:rPr>
-        <w:tab/>
-      </w:r>
-      <w:r>
-        <w:rPr>
-          <w:rFonts w:cs="Arial"/>
-          <w:bCs/>
-          <w:color w:val="000000"/>
-          <w:sz w:val="23"/>
-          <w:szCs w:val="23"/>
-        </w:rPr>
-        <w:t>Customer Login</w:t>
       </w:r>
     </w:p>
     <w:p>
@@ -131,7 +68,7 @@
         </w:rPr>
         <w:drawing>
           <wp:inline distT="0" distB="0" distL="0" distR="0" wp14:anchorId="577C0F29" wp14:editId="4D5E861D">
-            <wp:extent cx="2695575" cy="2562225"/>
+            <wp:extent cx="4105275" cy="3381375"/>
             <wp:effectExtent l="0" t="0" r="9525" b="9525"/>
             <wp:docPr id="4" name="Picture 4"/>
             <wp:cNvGraphicFramePr>
@@ -153,7 +90,7 @@
                   <pic:spPr>
                     <a:xfrm>
                       <a:off x="0" y="0"/>
-                      <a:ext cx="2695575" cy="2562225"/>
+                      <a:ext cx="4105275" cy="3381375"/>
                     </a:xfrm>
                     <a:prstGeom prst="rect">
                       <a:avLst/>
@@ -165,14 +102,87 @@
           </wp:inline>
         </w:drawing>
       </w:r>
+    </w:p>
+    <w:p>
+      <w:pPr>
+        <w:autoSpaceDE w:val="0"/>
+        <w:autoSpaceDN w:val="0"/>
+        <w:adjustRightInd w:val="0"/>
+        <w:spacing w:after="0" w:line="240" w:lineRule="auto"/>
+        <w:rPr>
+          <w:rFonts w:cs="Arial"/>
+          <w:b/>
+          <w:bCs/>
+          <w:color w:val="000000"/>
+          <w:sz w:val="24"/>
+          <w:szCs w:val="24"/>
+        </w:rPr>
+      </w:pPr>
+    </w:p>
+    <w:p>
+      <w:pPr>
+        <w:autoSpaceDE w:val="0"/>
+        <w:autoSpaceDN w:val="0"/>
+        <w:adjustRightInd w:val="0"/>
+        <w:spacing w:after="0" w:line="240" w:lineRule="auto"/>
+        <w:rPr>
+          <w:rFonts w:cs="Arial"/>
+          <w:b/>
+          <w:bCs/>
+          <w:color w:val="000000"/>
+          <w:sz w:val="24"/>
+          <w:szCs w:val="24"/>
+        </w:rPr>
+      </w:pPr>
+    </w:p>
+    <w:p>
+      <w:pPr>
+        <w:autoSpaceDE w:val="0"/>
+        <w:autoSpaceDN w:val="0"/>
+        <w:adjustRightInd w:val="0"/>
+        <w:spacing w:after="0" w:line="240" w:lineRule="auto"/>
+        <w:rPr>
+          <w:rFonts w:cs="Arial"/>
+          <w:bCs/>
+          <w:color w:val="000000"/>
+          <w:sz w:val="23"/>
+          <w:szCs w:val="23"/>
+        </w:rPr>
+      </w:pPr>
+      <w:r>
+        <w:rPr>
+          <w:rFonts w:cs="Arial"/>
+          <w:bCs/>
+          <w:color w:val="000000"/>
+          <w:sz w:val="23"/>
+          <w:szCs w:val="23"/>
+        </w:rPr>
+        <w:t>Customer Login</w:t>
+      </w:r>
+    </w:p>
+    <w:p>
+      <w:pPr>
+        <w:autoSpaceDE w:val="0"/>
+        <w:autoSpaceDN w:val="0"/>
+        <w:adjustRightInd w:val="0"/>
+        <w:spacing w:after="0" w:line="240" w:lineRule="auto"/>
+        <w:rPr>
+          <w:rFonts w:cs="Arial"/>
+          <w:b/>
+          <w:bCs/>
+          <w:color w:val="000000"/>
+          <w:sz w:val="24"/>
+          <w:szCs w:val="24"/>
+        </w:rPr>
+      </w:pPr>
       <w:r>
         <w:rPr>
           <w:noProof/>
           <w:lang w:eastAsia="en-GB"/>
         </w:rPr>
         <w:drawing>
-          <wp:inline distT="0" distB="0" distL="0" distR="0" wp14:anchorId="07B5E64F" wp14:editId="685112DA">
-            <wp:extent cx="2876550" cy="2562225"/>
+          <wp:inline distT="0" distB="0" distL="0" distR="0" wp14:anchorId="3E4BE7CB" wp14:editId="010827BF">
+            <wp:extent cx="4076700" cy="3533775"/>
             <wp:effectExtent l="0" t="0" r="0" b="9525"/>
             <wp:docPr id="6" name="Picture 6"/>
             <wp:cNvGraphicFramePr>
@@ -194,7 +204,7 @@
                   <pic:spPr>
                     <a:xfrm>
                       <a:off x="0" y="0"/>
-                      <a:ext cx="2876550" cy="2562225"/>
+                      <a:ext cx="4076700" cy="3533775"/>
                     </a:xfrm>
                     <a:prstGeom prst="rect">
                       <a:avLst/>
@@ -208,99 +218,32 @@
       </w:r>
     </w:p>
     <w:p/>
-    <w:p>
-      <w:pPr>
-        <w:autoSpaceDE w:val="0"/>
-        <w:autoSpaceDN w:val="0"/>
-        <w:adjustRightInd w:val="0"/>
-        <w:spacing w:after="0" w:line="240" w:lineRule="auto"/>
-        <w:rPr>
-          <w:rFonts w:cs="Arial"/>
-          <w:bCs/>
-          <w:color w:val="000000"/>
-          <w:sz w:val="23"/>
-          <w:szCs w:val="23"/>
-        </w:rPr>
-      </w:pPr>
-      <w:r>
-        <w:rPr>
-          <w:rFonts w:cs="Arial"/>
-          <w:bCs/>
-          <w:color w:val="000000"/>
-          <w:sz w:val="23"/>
-          <w:szCs w:val="23"/>
-        </w:rPr>
+    <w:p/>
+    <w:p/>
+    <w:p>
+      <w:pPr>
+        <w:autoSpaceDE w:val="0"/>
+        <w:autoSpaceDN w:val="0"/>
+        <w:adjustRightInd w:val="0"/>
+        <w:spacing w:after="0" w:line="240" w:lineRule="auto"/>
+        <w:rPr>
+          <w:rFonts w:cs="Arial"/>
+          <w:bCs/>
+          <w:color w:val="000000"/>
+          <w:sz w:val="23"/>
+          <w:szCs w:val="23"/>
+        </w:rPr>
+      </w:pPr>
+      <w:r>
+        <w:rPr>
+          <w:rFonts w:cs="Arial"/>
+          <w:bCs/>
+          <w:color w:val="000000"/>
+          <w:sz w:val="23"/>
+          <w:szCs w:val="23"/>
+        </w:rPr>
+        <w:lastRenderedPageBreak/>
         <w:t>Customer Home</w:t>
-      </w:r>
-      <w:r>
-        <w:rPr>
-          <w:rFonts w:cs="Arial"/>
-          <w:bCs/>
-          <w:color w:val="000000"/>
-          <w:sz w:val="23"/>
-          <w:szCs w:val="23"/>
-        </w:rPr>
-        <w:tab/>
-      </w:r>
-      <w:r>
-        <w:rPr>
-          <w:rFonts w:cs="Arial"/>
-          <w:bCs/>
-          <w:color w:val="000000"/>
-          <w:sz w:val="23"/>
-          <w:szCs w:val="23"/>
-        </w:rPr>
-        <w:tab/>
-      </w:r>
-      <w:r>
-        <w:rPr>
-          <w:rFonts w:cs="Arial"/>
-          <w:bCs/>
-          <w:color w:val="000000"/>
-          <w:sz w:val="23"/>
-          <w:szCs w:val="23"/>
-        </w:rPr>
-        <w:tab/>
-      </w:r>
-      <w:r>
-        <w:rPr>
-          <w:rFonts w:cs="Arial"/>
-          <w:bCs/>
-          <w:color w:val="000000"/>
-          <w:sz w:val="23"/>
-          <w:szCs w:val="23"/>
-        </w:rPr>
-        <w:tab/>
-      </w:r>
-      <w:r>
-        <w:rPr>
-          <w:rFonts w:cs="Arial"/>
-          <w:bCs/>
-          <w:color w:val="000000"/>
-          <w:sz w:val="23"/>
-          <w:szCs w:val="23"/>
-        </w:rPr>
-        <w:tab/>
-      </w:r>
-      <w:r>
-        <w:rPr>
-          <w:rFonts w:cs="Arial"/>
-          <w:bCs/>
-          <w:color w:val="000000"/>
-          <w:sz w:val="23"/>
-          <w:szCs w:val="23"/>
-        </w:rPr>
-        <w:t>Staff</w:t>
-      </w:r>
-      <w:r>
-        <w:rPr>
-          <w:rFonts w:cs="Arial"/>
-          <w:bCs/>
-          <w:color w:val="000000"/>
-          <w:sz w:val="23"/>
-          <w:szCs w:val="23"/>
-        </w:rPr>
-        <w:t xml:space="preserve"> Login</w:t>
       </w:r>
     </w:p>
     <w:p>
@@ -324,8 +267,8 @@
         </w:rPr>
         <w:drawing>
           <wp:inline distT="0" distB="0" distL="0" distR="0" wp14:anchorId="7B7B3CDA" wp14:editId="41DA8137">
-            <wp:extent cx="2695574" cy="2152650"/>
-            <wp:effectExtent l="0" t="0" r="0" b="0"/>
+            <wp:extent cx="3691631" cy="3062377"/>
+            <wp:effectExtent l="0" t="0" r="4445" b="5080"/>
             <wp:docPr id="3" name="Picture 3"/>
             <wp:cNvGraphicFramePr>
               <a:graphicFrameLocks xmlns:a="http://schemas.openxmlformats.org/drawingml/2006/main" noChangeAspect="1"/>
@@ -346,7 +289,7 @@
                   <pic:spPr>
                     <a:xfrm>
                       <a:off x="0" y="0"/>
-                      <a:ext cx="2705575" cy="2160636"/>
+                      <a:ext cx="3699455" cy="3068868"/>
                     </a:xfrm>
                     <a:prstGeom prst="rect">
                       <a:avLst/>
@@ -358,14 +301,65 @@
           </wp:inline>
         </w:drawing>
       </w:r>
+    </w:p>
+    <w:p/>
+    <w:p>
+      <w:pPr>
+        <w:autoSpaceDE w:val="0"/>
+        <w:autoSpaceDN w:val="0"/>
+        <w:adjustRightInd w:val="0"/>
+        <w:spacing w:after="0" w:line="240" w:lineRule="auto"/>
+        <w:rPr>
+          <w:rFonts w:cs="Arial"/>
+          <w:bCs/>
+          <w:color w:val="000000"/>
+          <w:sz w:val="23"/>
+          <w:szCs w:val="23"/>
+        </w:rPr>
+      </w:pPr>
+      <w:r>
+        <w:rPr>
+          <w:rFonts w:cs="Arial"/>
+          <w:bCs/>
+          <w:color w:val="000000"/>
+          <w:sz w:val="23"/>
+          <w:szCs w:val="23"/>
+        </w:rPr>
+        <w:t>Staff</w:t>
+      </w:r>
+      <w:r>
+        <w:rPr>
+          <w:rFonts w:cs="Arial"/>
+          <w:bCs/>
+          <w:color w:val="000000"/>
+          <w:sz w:val="23"/>
+          <w:szCs w:val="23"/>
+        </w:rPr>
+        <w:t xml:space="preserve"> Login</w:t>
+      </w:r>
+    </w:p>
+    <w:p>
+      <w:pPr>
+        <w:autoSpaceDE w:val="0"/>
+        <w:autoSpaceDN w:val="0"/>
+        <w:adjustRightInd w:val="0"/>
+        <w:spacing w:after="0" w:line="240" w:lineRule="auto"/>
+        <w:rPr>
+          <w:rFonts w:cs="Arial"/>
+          <w:bCs/>
+          <w:color w:val="000000"/>
+          <w:sz w:val="23"/>
+          <w:szCs w:val="23"/>
+        </w:rPr>
+      </w:pPr>
       <w:r>
         <w:rPr>
           <w:noProof/>
           <w:lang w:eastAsia="en-GB"/>
         </w:rPr>
         <w:drawing>
-          <wp:inline distT="0" distB="0" distL="0" distR="0" wp14:anchorId="12B5B12C" wp14:editId="5F5AACEA">
-            <wp:extent cx="2933700" cy="2158225"/>
+          <wp:inline distT="0" distB="0" distL="0" distR="0" wp14:anchorId="74583AEA" wp14:editId="77D90E9A">
+            <wp:extent cx="4133850" cy="2838450"/>
             <wp:effectExtent l="0" t="0" r="0" b="0"/>
             <wp:docPr id="15" name="Picture 15"/>
             <wp:cNvGraphicFramePr>
@@ -387,7 +381,7 @@
                   <pic:spPr>
                     <a:xfrm>
                       <a:off x="0" y="0"/>
-                      <a:ext cx="2933769" cy="2158276"/>
+                      <a:ext cx="4133850" cy="2838450"/>
                     </a:xfrm>
                     <a:prstGeom prst="rect">
                       <a:avLst/>
@@ -406,74 +400,6 @@
         <w:autoSpaceDN w:val="0"/>
         <w:adjustRightInd w:val="0"/>
         <w:spacing w:after="0" w:line="240" w:lineRule="auto"/>
-      </w:pPr>
-    </w:p>
-    <w:p>
-      <w:pPr>
-        <w:autoSpaceDE w:val="0"/>
-        <w:autoSpaceDN w:val="0"/>
-        <w:adjustRightInd w:val="0"/>
-        <w:spacing w:after="0" w:line="240" w:lineRule="auto"/>
-        <w:rPr>
-          <w:rFonts w:cs="Arial"/>
-          <w:bCs/>
-          <w:color w:val="000000"/>
-          <w:sz w:val="23"/>
-          <w:szCs w:val="23"/>
-        </w:rPr>
-      </w:pPr>
-    </w:p>
-    <w:p>
-      <w:pPr>
-        <w:autoSpaceDE w:val="0"/>
-        <w:autoSpaceDN w:val="0"/>
-        <w:adjustRightInd w:val="0"/>
-        <w:spacing w:after="0" w:line="240" w:lineRule="auto"/>
-        <w:rPr>
-          <w:rFonts w:cs="Arial"/>
-          <w:bCs/>
-          <w:color w:val="000000"/>
-          <w:sz w:val="23"/>
-          <w:szCs w:val="23"/>
-        </w:rPr>
-      </w:pPr>
-      <w:r>
-        <w:rPr>
-          <w:rFonts w:cs="Arial"/>
-          <w:bCs/>
-          <w:color w:val="000000"/>
-          <w:sz w:val="23"/>
-          <w:szCs w:val="23"/>
-        </w:rPr>
-        <w:t>Staff</w:t>
-      </w:r>
-      <w:r>
-        <w:rPr>
-          <w:rFonts w:cs="Arial"/>
-          <w:bCs/>
-          <w:color w:val="000000"/>
-          <w:sz w:val="23"/>
-          <w:szCs w:val="23"/>
-        </w:rPr>
-        <w:t xml:space="preserve"> </w:t>
-      </w:r>
-      <w:r>
-        <w:rPr>
-          <w:rFonts w:cs="Arial"/>
-          <w:bCs/>
-          <w:color w:val="000000"/>
-          <w:sz w:val="23"/>
-          <w:szCs w:val="23"/>
-        </w:rPr>
-        <w:t>Home</w:t>
-      </w:r>
-    </w:p>
-    <w:p>
-      <w:pPr>
-        <w:autoSpaceDE w:val="0"/>
-        <w:autoSpaceDN w:val="0"/>
-        <w:adjustRightInd w:val="0"/>
-        <w:spacing w:after="0" w:line="240" w:lineRule="auto"/>
         <w:rPr>
           <w:rFonts w:cs="Arial"/>
           <w:b/>
@@ -483,139 +409,242 @@
           <w:szCs w:val="24"/>
         </w:rPr>
       </w:pPr>
-      <w:r>
+    </w:p>
+    <w:p>
+      <w:pPr>
+        <w:autoSpaceDE w:val="0"/>
+        <w:autoSpaceDN w:val="0"/>
+        <w:adjustRightInd w:val="0"/>
+        <w:spacing w:after="0" w:line="240" w:lineRule="auto"/>
+        <w:rPr>
+          <w:rFonts w:cs="Arial"/>
+          <w:bCs/>
+          <w:color w:val="000000"/>
+          <w:sz w:val="23"/>
+          <w:szCs w:val="23"/>
+        </w:rPr>
+      </w:pPr>
+    </w:p>
+    <w:p>
+      <w:pPr>
+        <w:autoSpaceDE w:val="0"/>
+        <w:autoSpaceDN w:val="0"/>
+        <w:adjustRightInd w:val="0"/>
+        <w:spacing w:after="0" w:line="240" w:lineRule="auto"/>
+        <w:rPr>
+          <w:rFonts w:cs="Arial"/>
+          <w:bCs/>
+          <w:color w:val="000000"/>
+          <w:sz w:val="23"/>
+          <w:szCs w:val="23"/>
+        </w:rPr>
+      </w:pPr>
+    </w:p>
+    <w:p>
+      <w:pPr>
+        <w:autoSpaceDE w:val="0"/>
+        <w:autoSpaceDN w:val="0"/>
+        <w:adjustRightInd w:val="0"/>
+        <w:spacing w:after="0" w:line="240" w:lineRule="auto"/>
+        <w:rPr>
+          <w:rFonts w:cs="Arial"/>
+          <w:bCs/>
+          <w:color w:val="000000"/>
+          <w:sz w:val="23"/>
+          <w:szCs w:val="23"/>
+        </w:rPr>
+      </w:pPr>
+    </w:p>
+    <w:p>
+      <w:pPr>
+        <w:autoSpaceDE w:val="0"/>
+        <w:autoSpaceDN w:val="0"/>
+        <w:adjustRightInd w:val="0"/>
+        <w:spacing w:after="0" w:line="240" w:lineRule="auto"/>
+        <w:rPr>
+          <w:rFonts w:cs="Arial"/>
+          <w:bCs/>
+          <w:color w:val="000000"/>
+          <w:sz w:val="23"/>
+          <w:szCs w:val="23"/>
+        </w:rPr>
+      </w:pPr>
+    </w:p>
+    <w:p>
+      <w:pPr>
+        <w:autoSpaceDE w:val="0"/>
+        <w:autoSpaceDN w:val="0"/>
+        <w:adjustRightInd w:val="0"/>
+        <w:spacing w:after="0" w:line="240" w:lineRule="auto"/>
+        <w:rPr>
+          <w:rFonts w:cs="Arial"/>
+          <w:bCs/>
+          <w:color w:val="000000"/>
+          <w:sz w:val="23"/>
+          <w:szCs w:val="23"/>
+        </w:rPr>
+      </w:pPr>
+    </w:p>
+    <w:p>
+      <w:pPr>
+        <w:autoSpaceDE w:val="0"/>
+        <w:autoSpaceDN w:val="0"/>
+        <w:adjustRightInd w:val="0"/>
+        <w:spacing w:after="0" w:line="240" w:lineRule="auto"/>
+        <w:rPr>
+          <w:rFonts w:cs="Arial"/>
+          <w:bCs/>
+          <w:color w:val="000000"/>
+          <w:sz w:val="23"/>
+          <w:szCs w:val="23"/>
+        </w:rPr>
+      </w:pPr>
+    </w:p>
+    <w:p>
+      <w:pPr>
+        <w:autoSpaceDE w:val="0"/>
+        <w:autoSpaceDN w:val="0"/>
+        <w:adjustRightInd w:val="0"/>
+        <w:spacing w:after="0" w:line="240" w:lineRule="auto"/>
+        <w:rPr>
+          <w:rFonts w:cs="Arial"/>
+          <w:bCs/>
+          <w:color w:val="000000"/>
+          <w:sz w:val="23"/>
+          <w:szCs w:val="23"/>
+        </w:rPr>
+      </w:pPr>
+    </w:p>
+    <w:p>
+      <w:pPr>
+        <w:autoSpaceDE w:val="0"/>
+        <w:autoSpaceDN w:val="0"/>
+        <w:adjustRightInd w:val="0"/>
+        <w:spacing w:after="0" w:line="240" w:lineRule="auto"/>
+        <w:rPr>
+          <w:rFonts w:cs="Arial"/>
+          <w:bCs/>
+          <w:color w:val="000000"/>
+          <w:sz w:val="23"/>
+          <w:szCs w:val="23"/>
+        </w:rPr>
+      </w:pPr>
+    </w:p>
+    <w:p>
+      <w:pPr>
+        <w:autoSpaceDE w:val="0"/>
+        <w:autoSpaceDN w:val="0"/>
+        <w:adjustRightInd w:val="0"/>
+        <w:spacing w:after="0" w:line="240" w:lineRule="auto"/>
+        <w:rPr>
+          <w:rFonts w:cs="Arial"/>
+          <w:bCs/>
+          <w:color w:val="000000"/>
+          <w:sz w:val="23"/>
+          <w:szCs w:val="23"/>
+        </w:rPr>
+      </w:pPr>
+    </w:p>
+    <w:p>
+      <w:pPr>
+        <w:autoSpaceDE w:val="0"/>
+        <w:autoSpaceDN w:val="0"/>
+        <w:adjustRightInd w:val="0"/>
+        <w:spacing w:after="0" w:line="240" w:lineRule="auto"/>
+        <w:rPr>
+          <w:rFonts w:cs="Arial"/>
+          <w:bCs/>
+          <w:color w:val="000000"/>
+          <w:sz w:val="23"/>
+          <w:szCs w:val="23"/>
+        </w:rPr>
+      </w:pPr>
+    </w:p>
+    <w:p>
+      <w:pPr>
+        <w:autoSpaceDE w:val="0"/>
+        <w:autoSpaceDN w:val="0"/>
+        <w:adjustRightInd w:val="0"/>
+        <w:spacing w:after="0" w:line="240" w:lineRule="auto"/>
+        <w:rPr>
+          <w:rFonts w:cs="Arial"/>
+          <w:bCs/>
+          <w:color w:val="000000"/>
+          <w:sz w:val="23"/>
+          <w:szCs w:val="23"/>
+        </w:rPr>
+      </w:pPr>
+    </w:p>
+    <w:p>
+      <w:pPr>
+        <w:autoSpaceDE w:val="0"/>
+        <w:autoSpaceDN w:val="0"/>
+        <w:adjustRightInd w:val="0"/>
+        <w:spacing w:after="0" w:line="240" w:lineRule="auto"/>
+        <w:rPr>
+          <w:rFonts w:cs="Arial"/>
+          <w:bCs/>
+          <w:color w:val="000000"/>
+          <w:sz w:val="23"/>
+          <w:szCs w:val="23"/>
+        </w:rPr>
+      </w:pPr>
+      <w:r>
+        <w:rPr>
+          <w:rFonts w:cs="Arial"/>
+          <w:bCs/>
+          <w:color w:val="000000"/>
+          <w:sz w:val="23"/>
+          <w:szCs w:val="23"/>
+        </w:rPr>
+        <w:lastRenderedPageBreak/>
+        <w:t>Staff</w:t>
+      </w:r>
+      <w:r>
+        <w:rPr>
+          <w:rFonts w:cs="Arial"/>
+          <w:bCs/>
+          <w:color w:val="000000"/>
+          <w:sz w:val="23"/>
+          <w:szCs w:val="23"/>
+        </w:rPr>
+        <w:t xml:space="preserve"> </w:t>
+      </w:r>
+      <w:r>
+        <w:rPr>
+          <w:rFonts w:cs="Arial"/>
+          <w:bCs/>
+          <w:color w:val="000000"/>
+          <w:sz w:val="23"/>
+          <w:szCs w:val="23"/>
+        </w:rPr>
+        <w:t>Home</w:t>
+      </w:r>
+    </w:p>
+    <w:p>
+      <w:pPr>
+        <w:autoSpaceDE w:val="0"/>
+        <w:autoSpaceDN w:val="0"/>
+        <w:adjustRightInd w:val="0"/>
+        <w:spacing w:after="0" w:line="240" w:lineRule="auto"/>
         <w:rPr>
           <w:rFonts w:cs="Arial"/>
           <w:b/>
           <w:bCs/>
-          <w:noProof/>
           <w:color w:val="000000"/>
           <w:sz w:val="24"/>
           <w:szCs w:val="24"/>
-          <w:lang w:eastAsia="en-GB"/>
-        </w:rPr>
-        <mc:AlternateContent>
-          <mc:Choice Requires="wps">
-            <w:drawing>
-              <wp:anchor distT="0" distB="0" distL="114300" distR="114300" simplePos="0" relativeHeight="251659264" behindDoc="0" locked="0" layoutInCell="1" allowOverlap="1" wp14:anchorId="176CD8FF" wp14:editId="45CD68DB">
-                <wp:simplePos x="0" y="0"/>
-                <wp:positionH relativeFrom="column">
-                  <wp:posOffset>3162300</wp:posOffset>
-                </wp:positionH>
-                <wp:positionV relativeFrom="paragraph">
-                  <wp:posOffset>149860</wp:posOffset>
-                </wp:positionV>
-                <wp:extent cx="2374265" cy="1352550"/>
-                <wp:effectExtent l="0" t="0" r="12700" b="19050"/>
-                <wp:wrapNone/>
-                <wp:docPr id="307" name="Text Box 2"/>
-                <wp:cNvGraphicFramePr>
-                  <a:graphicFrameLocks xmlns:a="http://schemas.openxmlformats.org/drawingml/2006/main"/>
-                </wp:cNvGraphicFramePr>
-                <a:graphic xmlns:a="http://schemas.openxmlformats.org/drawingml/2006/main">
-                  <a:graphicData uri="http://schemas.microsoft.com/office/word/2010/wordprocessingShape">
-                    <wps:wsp>
-                      <wps:cNvSpPr txBox="1">
-                        <a:spLocks noChangeArrowheads="1"/>
-                      </wps:cNvSpPr>
-                      <wps:spPr bwMode="auto">
-                        <a:xfrm>
-                          <a:off x="0" y="0"/>
-                          <a:ext cx="2374265" cy="1352550"/>
-                        </a:xfrm>
-                        <a:prstGeom prst="rect">
-                          <a:avLst/>
-                        </a:prstGeom>
-                        <a:solidFill>
-                          <a:srgbClr val="FFFFFF"/>
-                        </a:solidFill>
-                        <a:ln w="9525">
-                          <a:solidFill>
-                            <a:srgbClr val="000000"/>
-                          </a:solidFill>
-                          <a:miter lim="800000"/>
-                          <a:headEnd/>
-                          <a:tailEnd/>
-                        </a:ln>
-                      </wps:spPr>
-                      <wps:txbx>
-                        <w:txbxContent>
-                          <w:p>
-                            <w:r>
-                              <w:t xml:space="preserve">Create new methods inside Customer and Staff class- both called </w:t>
-                            </w:r>
-                            <w:proofErr w:type="spellStart"/>
-                            <w:r>
-                              <w:rPr>
-                                <w:b/>
-                              </w:rPr>
-                              <w:t>displayGreeting</w:t>
-                            </w:r>
-                            <w:proofErr w:type="spellEnd"/>
-                            <w:r>
-                              <w:t xml:space="preserve"> which should return the appropriate greeting which is displayed at the top Customer Home / Staff Home.</w:t>
-                            </w:r>
-                          </w:p>
-                          <w:p/>
-                        </w:txbxContent>
-                      </wps:txbx>
-                      <wps:bodyPr rot="0" vert="horz" wrap="square" lIns="91440" tIns="45720" rIns="91440" bIns="45720" anchor="t" anchorCtr="0">
-                        <a:noAutofit/>
-                      </wps:bodyPr>
-                    </wps:wsp>
-                  </a:graphicData>
-                </a:graphic>
-                <wp14:sizeRelH relativeFrom="margin">
-                  <wp14:pctWidth>40000</wp14:pctWidth>
-                </wp14:sizeRelH>
-                <wp14:sizeRelV relativeFrom="margin">
-                  <wp14:pctHeight>0</wp14:pctHeight>
-                </wp14:sizeRelV>
-              </wp:anchor>
-            </w:drawing>
-          </mc:Choice>
-          <mc:Fallback>
-            <w:pict>
-              <v:shapetype id="_x0000_t202" coordsize="21600,21600" o:spt="202" path="m,l,21600r21600,l21600,xe">
-                <v:stroke joinstyle="miter"/>
-                <v:path gradientshapeok="t" o:connecttype="rect"/>
-              </v:shapetype>
-              <v:shape id="Text Box 2" o:spid="_x0000_s1026" type="#_x0000_t202" style="position:absolute;margin-left:249pt;margin-top:11.8pt;width:186.95pt;height:106.5pt;z-index:251659264;visibility:visible;mso-wrap-style:square;mso-width-percent:400;mso-height-percent:0;mso-wrap-distance-left:9pt;mso-wrap-distance-top:0;mso-wrap-distance-right:9pt;mso-wrap-distance-bottom:0;mso-position-horizontal:absolute;mso-position-horizontal-relative:text;mso-position-vertical:absolute;mso-position-vertical-relative:text;mso-width-percent:400;mso-height-percent:0;mso-width-relative:margin;mso-height-relative:margin;v-text-anchor:top" o:gfxdata="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">
-                <v:textbox>
-                  <w:txbxContent>
-                    <w:p>
-                      <w:r>
-                        <w:t xml:space="preserve">Create new methods inside Customer and Staff class- both called </w:t>
-                      </w:r>
-                      <w:proofErr w:type="spellStart"/>
-                      <w:r>
-                        <w:rPr>
-                          <w:b/>
-                        </w:rPr>
-                        <w:t>displayGreeting</w:t>
-                      </w:r>
-                      <w:proofErr w:type="spellEnd"/>
-                      <w:r>
-                        <w:t xml:space="preserve"> which should return the appropriate greeting which is displayed at the top Customer Home / Staff Home.</w:t>
-                      </w:r>
-                    </w:p>
-                    <w:p/>
-                  </w:txbxContent>
-                </v:textbox>
-              </v:shape>
-            </w:pict>
-          </mc:Fallback>
-        </mc:AlternateContent>
-      </w:r>
+        </w:rPr>
+      </w:pPr>
       <w:r>
         <w:rPr>
           <w:noProof/>
           <w:lang w:eastAsia="en-GB"/>
         </w:rPr>
         <w:drawing>
-          <wp:inline distT="0" distB="0" distL="0" distR="0" wp14:anchorId="743C7891" wp14:editId="4EEA38CD">
-            <wp:extent cx="2953554" cy="2438400"/>
-            <wp:effectExtent l="0" t="0" r="0" b="0"/>
+          <wp:inline distT="0" distB="0" distL="0" distR="0" wp14:anchorId="5D1223DA" wp14:editId="1BF6506B">
+            <wp:extent cx="4095750" cy="3381375"/>
+            <wp:effectExtent l="0" t="0" r="0" b="9525"/>
             <wp:docPr id="16" name="Picture 16"/>
             <wp:cNvGraphicFramePr>
               <a:graphicFrameLocks xmlns:a="http://schemas.openxmlformats.org/drawingml/2006/main" noChangeAspect="1"/>
@@ -636,7 +665,7 @@
                   <pic:spPr>
                     <a:xfrm>
                       <a:off x="0" y="0"/>
-                      <a:ext cx="2955363" cy="2439893"/>
+                      <a:ext cx="4095750" cy="3381375"/>
                     </a:xfrm>
                     <a:prstGeom prst="rect">
                       <a:avLst/>
@@ -648,8 +677,28 @@
           </wp:inline>
         </w:drawing>
       </w:r>
+    </w:p>
+    <w:p/>
+    <w:p>
+      <w:r>
+        <w:t xml:space="preserve">Create new methods inside Customer and Staff class- both called </w:t>
+      </w:r>
+      <w:proofErr w:type="spellStart"/>
+      <w:r>
+        <w:rPr>
+          <w:b/>
+        </w:rPr>
+        <w:t>displayGreeting</w:t>
+      </w:r>
+      <w:proofErr w:type="spellEnd"/>
+      <w:r>
+        <w:t xml:space="preserve"> which should return the appropriate greeting which is displayed at the top</w:t>
+      </w:r>
       <w:bookmarkStart w:id="0" w:name="_GoBack"/>
       <w:bookmarkEnd w:id="0"/>
+      <w:r>
+        <w:t xml:space="preserve"> Customer Home / Staff Home.</w:t>
+      </w:r>
     </w:p>
     <w:sectPr>
       <w:pgSz w:w="11906" w:h="16838"/>

</xml_diff>